<commit_message>
Added some unit tests for Request to join project as well as view projects.
</commit_message>
<xml_diff>
--- a/Documentation/Test Scripts/UAT Script - View Organisational Requirements.docx
+++ b/Documentation/Test Scripts/UAT Script - View Organisational Requirements.docx
@@ -1042,7 +1042,15 @@
           </w:tcPr>
           <w:p>
             <w:r>
-              <w:t>Updates Start and end date dialogue to encompass 1/Nov/2021 to 30/Nov/2021, then click the search button</w:t>
+              <w:t xml:space="preserve">Updates Start and end date dialogue to encompass 1/Nov/2021 </w:t>
+            </w:r>
+            <w:r>
+              <w:t>to 30/Nov/2021, then click the View Requirements</w:t>
+            </w:r>
+            <w:bookmarkStart w:id="8" w:name="_GoBack"/>
+            <w:bookmarkEnd w:id="8"/>
+            <w:r>
+              <w:t xml:space="preserve"> button</w:t>
             </w:r>
           </w:p>
         </w:tc>
@@ -1293,16 +1301,7 @@
         <w:pStyle w:val="ListBullet"/>
       </w:pPr>
       <w:r>
-        <w:t>“test project Extended Timeframe” must be created with a resource requirement</w:t>
-      </w:r>
-      <w:r>
-        <w:t xml:space="preserve"> in Java</w:t>
-      </w:r>
-      <w:r>
-        <w:t xml:space="preserve"> between 01/Nov/2021 and 30/Nov/2021</w:t>
-      </w:r>
-      <w:r>
-        <w:t xml:space="preserve"> for 20 hours</w:t>
+        <w:t>“test project Extended Timeframe” must be created with a resource requirement in Java between 01/Nov/2021 and 30/Nov/2021 for 20 hours</w:t>
       </w:r>
     </w:p>
     <w:p>
@@ -1815,8 +1814,6 @@
       <w:r>
         <w:t>Add screenshot here:</w:t>
       </w:r>
-      <w:bookmarkStart w:id="8" w:name="_GoBack"/>
-      <w:bookmarkEnd w:id="8"/>
     </w:p>
     <w:p/>
     <w:sectPr>
@@ -2060,7 +2057,7 @@
         <w:noProof/>
         <w:sz w:val="16"/>
       </w:rPr>
-      <w:t>4</w:t>
+      <w:t>3</w:t>
     </w:r>
     <w:r>
       <w:rPr>

</xml_diff>